<commit_message>
This version includes commented out code with various attempts to reconcile the relative and absolute change in DOFS as the resolution of the MSG changes.
</commit_message>
<xml_diff>
--- a/paper/draft_R5.2.docx
+++ b/paper/draft_R5.2.docx
@@ -22547,8 +22547,6 @@
         </w:rPr>
         <w:t>only 98</w:t>
       </w:r>
-      <w:commentRangeStart w:id="56"/>
-      <w:commentRangeStart w:id="57"/>
       <w:r>
         <w:rPr>
           <w:rFonts w:ascii="Times New Roman" w:eastAsiaTheme="minorEastAsia" w:hAnsi="Times New Roman" w:cs="Times New Roman"/>
@@ -22573,11 +22571,10 @@
         </w:rPr>
         <w:t xml:space="preserve"> </w:t>
       </w:r>
-      <w:commentRangeEnd w:id="56"/>
-      <w:commentRangeEnd w:id="57"/>
-      <w:r>
-        <w:rPr>
-          <w:rFonts w:ascii="Times New Roman" w:eastAsiaTheme="minorEastAsia" w:hAnsi="Times New Roman" w:cs="Times New Roman"/>
+      <w:r>
+        <w:rPr>
+          <w:rFonts w:ascii="Times New Roman" w:eastAsiaTheme="minorEastAsia" w:hAnsi="Times New Roman" w:cs="Times New Roman"/>
+          <w:color w:val="FF0000"/>
           <w:sz w:val="22"/>
         </w:rPr>
         <w:t>Reducing the state vector dimension necessarily reduces the DOFS of the inversion since the state vector dimension defines the upper limit on the DOFS. W</w:t>
@@ -22588,29 +22585,7 @@
           <w:color w:val="FF0000"/>
           <w:sz w:val="22"/>
         </w:rPr>
-        <w:t>hen normalized for the number of grid cells optimized, the multiscale solution generates 0.18 DOFS per cell compared to the native resolution 0.10 DOFS per cell</w:t>
-      </w:r>
-      <w:r>
-        <w:rPr>
-          <w:rStyle w:val="CommentReference"/>
-          <w:color w:val="FF0000"/>
-        </w:rPr>
-        <w:commentReference w:id="56"/>
-      </w:r>
-      <w:r>
-        <w:rPr>
-          <w:rStyle w:val="CommentReference"/>
-          <w:color w:val="FF0000"/>
-        </w:rPr>
-        <w:commentReference w:id="57"/>
-      </w:r>
-      <w:r>
-        <w:rPr>
-          <w:rFonts w:ascii="Times New Roman" w:eastAsiaTheme="minorEastAsia" w:hAnsi="Times New Roman" w:cs="Times New Roman"/>
-          <w:color w:val="FF0000"/>
-          <w:sz w:val="22"/>
-        </w:rPr>
-        <w:t xml:space="preserve">, reflecting the </w:t>
+        <w:t xml:space="preserve">hen normalized for the number of grid cells optimized, the multiscale solution generates 0.18 DOFS per cell compared to the native resolution 0.10 DOFS per cell, reflecting the </w:t>
       </w:r>
       <w:r>
         <w:rPr>
@@ -23088,6 +23063,57 @@
         </w:rPr>
         <w:t xml:space="preserve"> the limited extent of the optimized grid cells, the resulting </w:t>
       </w:r>
+      <w:commentRangeStart w:id="56"/>
+      <w:commentRangeStart w:id="57"/>
+      <w:r>
+        <w:rPr>
+          <w:rFonts w:ascii="Times New Roman" w:eastAsiaTheme="minorEastAsia" w:hAnsi="Times New Roman" w:cs="Times New Roman"/>
+          <w:sz w:val="22"/>
+        </w:rPr>
+        <w:t xml:space="preserve">DOFS (153) </w:t>
+      </w:r>
+      <w:commentRangeEnd w:id="56"/>
+      <w:r>
+        <w:rPr>
+          <w:rStyle w:val="CommentReference"/>
+        </w:rPr>
+        <w:commentReference w:id="56"/>
+      </w:r>
+      <w:commentRangeEnd w:id="57"/>
+      <w:r>
+        <w:rPr>
+          <w:rFonts w:ascii="Times New Roman" w:eastAsiaTheme="minorEastAsia" w:hAnsi="Times New Roman" w:cs="Times New Roman"/>
+          <w:sz w:val="22"/>
+        </w:rPr>
+        <w:t xml:space="preserve">and DOFS per grid cell (0.07) </w:t>
+      </w:r>
+      <w:r>
+        <w:rPr>
+          <w:rStyle w:val="CommentReference"/>
+        </w:rPr>
+        <w:commentReference w:id="57"/>
+      </w:r>
+      <w:r>
+        <w:rPr>
+          <w:rFonts w:ascii="Times New Roman" w:eastAsiaTheme="minorEastAsia" w:hAnsi="Times New Roman" w:cs="Times New Roman"/>
+          <w:sz w:val="22"/>
+        </w:rPr>
+        <w:t xml:space="preserve">are </w:t>
+      </w:r>
+      <w:r>
+        <w:rPr>
+          <w:rFonts w:ascii="Times New Roman" w:eastAsiaTheme="minorEastAsia" w:hAnsi="Times New Roman" w:cs="Times New Roman"/>
+          <w:sz w:val="22"/>
+        </w:rPr>
+        <w:t xml:space="preserve">lower than native resolution values (216 and 0.10, respectively). If we </w:t>
+      </w:r>
+      <w:r>
+        <w:rPr>
+          <w:rFonts w:ascii="Times New Roman" w:eastAsiaTheme="minorEastAsia" w:hAnsi="Times New Roman" w:cs="Times New Roman"/>
+          <w:sz w:val="22"/>
+        </w:rPr>
+        <w:t>consider only the optimized grid cells by excluding grid cells where the averaging kernel sensitivities are less</w:t>
+      </w:r>
       <w:commentRangeStart w:id="58"/>
       <w:commentRangeStart w:id="59"/>
       <w:r>
@@ -23095,7 +23121,7 @@
           <w:rFonts w:ascii="Times New Roman" w:eastAsiaTheme="minorEastAsia" w:hAnsi="Times New Roman" w:cs="Times New Roman"/>
           <w:sz w:val="22"/>
         </w:rPr>
-        <w:t xml:space="preserve">DOFS (153) </w:t>
+        <w:t xml:space="preserve"> than 0.01</w:t>
       </w:r>
       <w:commentRangeEnd w:id="58"/>
       <w:r>
@@ -23107,60 +23133,9 @@
       <w:commentRangeEnd w:id="59"/>
       <w:r>
         <w:rPr>
-          <w:rFonts w:ascii="Times New Roman" w:eastAsiaTheme="minorEastAsia" w:hAnsi="Times New Roman" w:cs="Times New Roman"/>
-          <w:sz w:val="22"/>
-        </w:rPr>
-        <w:t xml:space="preserve">and DOFS per grid cell (0.07) </w:t>
-      </w:r>
-      <w:r>
-        <w:rPr>
           <w:rStyle w:val="CommentReference"/>
         </w:rPr>
         <w:commentReference w:id="59"/>
-      </w:r>
-      <w:r>
-        <w:rPr>
-          <w:rFonts w:ascii="Times New Roman" w:eastAsiaTheme="minorEastAsia" w:hAnsi="Times New Roman" w:cs="Times New Roman"/>
-          <w:sz w:val="22"/>
-        </w:rPr>
-        <w:t xml:space="preserve">are </w:t>
-      </w:r>
-      <w:r>
-        <w:rPr>
-          <w:rFonts w:ascii="Times New Roman" w:eastAsiaTheme="minorEastAsia" w:hAnsi="Times New Roman" w:cs="Times New Roman"/>
-          <w:sz w:val="22"/>
-        </w:rPr>
-        <w:t xml:space="preserve">lower than native resolution values (216 and 0.10, respectively). If we </w:t>
-      </w:r>
-      <w:r>
-        <w:rPr>
-          <w:rFonts w:ascii="Times New Roman" w:eastAsiaTheme="minorEastAsia" w:hAnsi="Times New Roman" w:cs="Times New Roman"/>
-          <w:sz w:val="22"/>
-        </w:rPr>
-        <w:t>consider only the optimized grid cells by excluding grid cells where the averaging kernel sensitivities are less</w:t>
-      </w:r>
-      <w:commentRangeStart w:id="60"/>
-      <w:commentRangeStart w:id="61"/>
-      <w:r>
-        <w:rPr>
-          <w:rFonts w:ascii="Times New Roman" w:eastAsiaTheme="minorEastAsia" w:hAnsi="Times New Roman" w:cs="Times New Roman"/>
-          <w:sz w:val="22"/>
-        </w:rPr>
-        <w:t xml:space="preserve"> than 0.01</w:t>
-      </w:r>
-      <w:commentRangeEnd w:id="60"/>
-      <w:r>
-        <w:rPr>
-          <w:rStyle w:val="CommentReference"/>
-        </w:rPr>
-        <w:commentReference w:id="60"/>
-      </w:r>
-      <w:commentRangeEnd w:id="61"/>
-      <w:r>
-        <w:rPr>
-          <w:rStyle w:val="CommentReference"/>
-        </w:rPr>
-        <w:commentReference w:id="61"/>
       </w:r>
       <w:r>
         <w:rPr>
@@ -23366,8 +23341,8 @@
         </w:rPr>
         <w:t xml:space="preserve"> (upper left) and the resulting posterior solution, </w:t>
       </w:r>
-      <w:commentRangeStart w:id="62"/>
-      <w:commentRangeStart w:id="63"/>
+      <w:commentRangeStart w:id="60"/>
+      <w:commentRangeStart w:id="61"/>
       <w:r>
         <w:rPr>
           <w:rFonts w:ascii="Times New Roman" w:eastAsiaTheme="minorEastAsia" w:hAnsi="Times New Roman" w:cs="Times New Roman"/>
@@ -23375,19 +23350,19 @@
         </w:rPr>
         <w:t>including scaling factors (upper right</w:t>
       </w:r>
-      <w:commentRangeEnd w:id="62"/>
+      <w:commentRangeEnd w:id="60"/>
       <w:r>
         <w:rPr>
           <w:rStyle w:val="CommentReference"/>
         </w:rPr>
-        <w:commentReference w:id="62"/>
-      </w:r>
-      <w:commentRangeEnd w:id="63"/>
+        <w:commentReference w:id="60"/>
+      </w:r>
+      <w:commentRangeEnd w:id="61"/>
       <w:r>
         <w:rPr>
           <w:rStyle w:val="CommentReference"/>
         </w:rPr>
-        <w:commentReference w:id="63"/>
+        <w:commentReference w:id="61"/>
       </w:r>
       <w:r>
         <w:rPr>
@@ -23694,7 +23669,7 @@
         </w:rPr>
         <w:t xml:space="preserve"> runs</w:t>
       </w:r>
-      <w:commentRangeStart w:id="64"/>
+      <w:commentRangeStart w:id="62"/>
       <w:r>
         <w:rPr>
           <w:rFonts w:ascii="Times New Roman" w:eastAsiaTheme="minorEastAsia" w:hAnsi="Times New Roman" w:cs="Times New Roman"/>
@@ -23702,12 +23677,12 @@
         </w:rPr>
         <w:t xml:space="preserve">. We find that the correlation coefficient has a stronger dependence on the number of model runs conducted in the second iteration, consistent with the improved characterization of the information content after the first iteration and </w:t>
       </w:r>
-      <w:commentRangeEnd w:id="64"/>
+      <w:commentRangeEnd w:id="62"/>
       <w:r>
         <w:rPr>
           <w:rStyle w:val="CommentReference"/>
         </w:rPr>
-        <w:commentReference w:id="64"/>
+        <w:commentReference w:id="62"/>
       </w:r>
       <w:r>
         <w:rPr>
@@ -26543,7 +26518,7 @@
       </w:r>
     </w:p>
   </w:comment>
-  <w:comment w:id="56" w:author="Daniel Jacob" w:date="2020-06-28T13:57:00Z" w:initials="JDJ">
+  <w:comment w:id="56" w:author="Daniel Jacob" w:date="2020-06-28T14:28:00Z" w:initials="JDJ">
     <w:p>
       <w:pPr>
         <w:pStyle w:val="CommentText"/>
@@ -26555,11 +26530,11 @@
         <w:annotationRef/>
       </w:r>
       <w:r>
-        <w:t xml:space="preserve">That seems like a severe loss of information, you decreased computation by a factor 4 and decreased information by a factor 2. From Figure 3 it seems that a 0.5 fraction of DOFS could be achieved with about 200 state vector elements, which would decrease computation by a factor 10.   </w:t>
+        <w:t>You still lose 25% of the information despite shooting to retain 97.5%?</w:t>
       </w:r>
     </w:p>
   </w:comment>
-  <w:comment w:id="57" w:author="Hannah Nesser" w:date="2020-07-29T10:18:00Z" w:initials="HN">
+  <w:comment w:id="57" w:author="Hannah Nesser" w:date="2020-07-29T13:59:00Z" w:initials="HN">
     <w:p>
       <w:pPr>
         <w:pStyle w:val="CommentText"/>
@@ -26570,36 +26545,12 @@
         </w:rPr>
         <w:annotationRef/>
       </w:r>
-      <w:proofErr w:type="gramStart"/>
-      <w:r>
-        <w:t>So</w:t>
-      </w:r>
-      <w:proofErr w:type="gramEnd"/>
-      <w:r>
-        <w:t xml:space="preserve"> I came up with this test because it used the same number of model runs as the reduced rank solution—allowing more one-to-one comparison. Maybe it would be better to instead demonstrate the computational benefits of this approach. </w:t>
-      </w:r>
-    </w:p>
-    <w:p>
-      <w:pPr>
-        <w:pStyle w:val="CommentText"/>
-      </w:pPr>
-    </w:p>
-    <w:p>
-      <w:pPr>
-        <w:pStyle w:val="CommentText"/>
-      </w:pPr>
-      <w:r>
-        <w:t xml:space="preserve">In order to do this, I really do need to come up with a </w:t>
-      </w:r>
-      <w:r>
-        <w:rPr>
-          <w:noProof/>
-        </w:rPr>
-        <w:t>sensitivity test for the multiscale grid.</w:t>
+      <w:r>
+        <w:t>I’ve tried to answer this question in the text.</w:t>
       </w:r>
     </w:p>
   </w:comment>
-  <w:comment w:id="58" w:author="Daniel Jacob" w:date="2020-06-28T14:28:00Z" w:initials="JDJ">
+  <w:comment w:id="58" w:author="Daniel Jacob" w:date="2020-06-28T14:42:00Z" w:initials="JDJ">
     <w:p>
       <w:pPr>
         <w:pStyle w:val="CommentText"/>
@@ -26611,11 +26562,11 @@
         <w:annotationRef/>
       </w:r>
       <w:r>
-        <w:t>You still lose 25% of the information despite shooting to retain 97.5%?</w:t>
+        <w:t xml:space="preserve">0.01 is awfully small. If only 1% of the solution is contributed by observations, who cares? I would go with 0.1. </w:t>
       </w:r>
     </w:p>
   </w:comment>
-  <w:comment w:id="59" w:author="Hannah Nesser" w:date="2020-07-29T13:59:00Z" w:initials="HN">
+  <w:comment w:id="59" w:author="Hannah Nesser" w:date="2020-07-29T14:14:00Z" w:initials="HN">
     <w:p>
       <w:pPr>
         <w:pStyle w:val="CommentText"/>
@@ -26627,11 +26578,11 @@
         <w:annotationRef/>
       </w:r>
       <w:r>
-        <w:t>I’ve tried to answer this question in the text.</w:t>
+        <w:t>Most of the grid boxes in the native resolution solution and the reduced rank solution are below 0.1—this threshold leaves very few grid boxes. (I can quantify this for you if you want). I feel pretty confident in the ability of this method to constrain grid cells up to about 140%-150% of the number of model runs we conduct (i.e. if we run the model 100 times, I think we should be able to constrain ~150 grid boxes) regardless of the information content.</w:t>
       </w:r>
     </w:p>
   </w:comment>
-  <w:comment w:id="60" w:author="Daniel Jacob" w:date="2020-06-28T14:42:00Z" w:initials="JDJ">
+  <w:comment w:id="60" w:author="Daniel Jacob" w:date="2020-06-28T14:40:00Z" w:initials="JDJ">
     <w:p>
       <w:pPr>
         <w:pStyle w:val="CommentText"/>
@@ -26643,11 +26594,19 @@
         <w:annotationRef/>
       </w:r>
       <w:r>
-        <w:t xml:space="preserve">0.01 is awfully small. If only 1% of the solution is contributed by observations, who cares? I would go with 0.1. </w:t>
+        <w:t xml:space="preserve">Why so many negative values? It doesn’t seem right, or maybe it’s a consequence of giving too much weight to the </w:t>
+      </w:r>
+      <w:proofErr w:type="spellStart"/>
+      <w:r>
+        <w:t>obs</w:t>
+      </w:r>
+      <w:proofErr w:type="spellEnd"/>
+      <w:r>
+        <w:t xml:space="preserve"> resulting in overfit?</w:t>
       </w:r>
     </w:p>
   </w:comment>
-  <w:comment w:id="61" w:author="Hannah Nesser" w:date="2020-07-29T14:14:00Z" w:initials="HN">
+  <w:comment w:id="61" w:author="Hannah Nesser" w:date="2020-07-29T14:31:00Z" w:initials="HN">
     <w:p>
       <w:pPr>
         <w:pStyle w:val="CommentText"/>
@@ -26659,51 +26618,11 @@
         <w:annotationRef/>
       </w:r>
       <w:r>
-        <w:t>Most of the grid boxes in the native resolution solution and the reduced rank solution are below 0.1—this threshold leaves very few grid boxes. (I can quantify this for you if you want). I feel pretty confident in the ability of this method to constrain grid cells up to about 140%-150% of the number of model runs we conduct (i.e. if we run the model 100 times, I think we should be able to constrain ~150 grid boxes) regardless of the information content.</w:t>
+        <w:t>This is a function of gamma, yes. This is part of the reason I originally included a sentence early on about how the solution will not be physical.</w:t>
       </w:r>
     </w:p>
   </w:comment>
-  <w:comment w:id="62" w:author="Daniel Jacob" w:date="2020-06-28T14:40:00Z" w:initials="JDJ">
-    <w:p>
-      <w:pPr>
-        <w:pStyle w:val="CommentText"/>
-      </w:pPr>
-      <w:r>
-        <w:rPr>
-          <w:rStyle w:val="CommentReference"/>
-        </w:rPr>
-        <w:annotationRef/>
-      </w:r>
-      <w:r>
-        <w:t xml:space="preserve">Why so many negative values? It doesn’t seem right, or maybe it’s a consequence of giving too much weight to the </w:t>
-      </w:r>
-      <w:proofErr w:type="spellStart"/>
-      <w:r>
-        <w:t>obs</w:t>
-      </w:r>
-      <w:proofErr w:type="spellEnd"/>
-      <w:r>
-        <w:t xml:space="preserve"> resulting in overfit?</w:t>
-      </w:r>
-    </w:p>
-  </w:comment>
-  <w:comment w:id="63" w:author="Hannah Nesser" w:date="2020-07-29T14:31:00Z" w:initials="HN">
-    <w:p>
-      <w:pPr>
-        <w:pStyle w:val="CommentText"/>
-      </w:pPr>
-      <w:r>
-        <w:rPr>
-          <w:rStyle w:val="CommentReference"/>
-        </w:rPr>
-        <w:annotationRef/>
-      </w:r>
-      <w:r>
-        <w:t>This is a function of gamma, yes. This is part of the reason I originally included a sentence early on about how the solution will not be physical.</w:t>
-      </w:r>
-    </w:p>
-  </w:comment>
-  <w:comment w:id="64" w:author="Daniel Jacob" w:date="2020-06-28T15:04:00Z" w:initials="JDJ">
+  <w:comment w:id="62" w:author="Daniel Jacob" w:date="2020-06-28T15:04:00Z" w:initials="JDJ">
     <w:p>
       <w:pPr>
         <w:pStyle w:val="CommentText"/>
@@ -26817,8 +26736,6 @@
   <w15:commentEx w15:paraId="2844DBF1" w15:done="0"/>
   <w15:commentEx w15:paraId="0FD6DD9F" w15:done="0"/>
   <w15:commentEx w15:paraId="07FA8127" w15:paraIdParent="0FD6DD9F" w15:done="0"/>
-  <w15:commentEx w15:paraId="4100D0FD" w15:done="0"/>
-  <w15:commentEx w15:paraId="1E3A736F" w15:paraIdParent="4100D0FD" w15:done="0"/>
   <w15:commentEx w15:paraId="262F4531" w15:done="0"/>
   <w15:commentEx w15:paraId="7176FB04" w15:paraIdParent="262F4531" w15:done="0"/>
   <w15:commentEx w15:paraId="48AB296B" w15:done="0"/>
@@ -26841,7 +26758,6 @@
   <w16cex:commentExtensible w16cex:durableId="22CAB2B5" w16cex:dateUtc="2020-07-28T18:20:00Z"/>
   <w16cex:commentExtensible w16cex:durableId="22CAB1B5" w16cex:dateUtc="2020-07-28T18:16:00Z"/>
   <w16cex:commentExtensible w16cex:durableId="22CBC74A" w16cex:dateUtc="2020-07-29T14:00:00Z"/>
-  <w16cex:commentExtensible w16cex:durableId="22CBCB7E" w16cex:dateUtc="2020-07-29T14:18:00Z"/>
   <w16cex:commentExtensible w16cex:durableId="22CBFF51" w16cex:dateUtc="2020-07-29T17:59:00Z"/>
   <w16cex:commentExtensible w16cex:durableId="22CC02C0" w16cex:dateUtc="2020-07-29T18:14:00Z"/>
   <w16cex:commentExtensible w16cex:durableId="22CC06BC" w16cex:dateUtc="2020-07-29T18:31:00Z"/>
@@ -26906,8 +26822,6 @@
   <w16cid:commentId w16cid:paraId="2844DBF1" w16cid:durableId="22A31D5D"/>
   <w16cid:commentId w16cid:paraId="0FD6DD9F" w16cid:durableId="22A31FA4"/>
   <w16cid:commentId w16cid:paraId="07FA8127" w16cid:durableId="22CBC74A"/>
-  <w16cid:commentId w16cid:paraId="4100D0FD" w16cid:durableId="22A3204A"/>
-  <w16cid:commentId w16cid:paraId="1E3A736F" w16cid:durableId="22CBCB7E"/>
   <w16cid:commentId w16cid:paraId="262F4531" w16cid:durableId="22A327A8"/>
   <w16cid:commentId w16cid:paraId="7176FB04" w16cid:durableId="22CBFF51"/>
   <w16cid:commentId w16cid:paraId="48AB296B" w16cid:durableId="22CC02A4"/>

</xml_diff>